<commit_message>
Update CS443 Project Description Document.docx
</commit_message>
<xml_diff>
--- a/CS443 Project Description Document.docx
+++ b/CS443 Project Description Document.docx
@@ -1362,7 +1362,13 @@
         <w:t>If there must be data communicated between activities, then the data is passed through intent. For the activity result like the score after the quiz, it is passed through intent using shared preferences.</w:t>
       </w:r>
       <w:r>
-        <w:t xml:space="preserve"> I have attached Javadoc in the GitHub repository (index.html).</w:t>
+        <w:t xml:space="preserve"> I have attached Javadoc in the GitHub repository (index</w:t>
+      </w:r>
+      <w:r>
+        <w:t xml:space="preserve"> files)</w:t>
+      </w:r>
+      <w:r>
+        <w:t>.</w:t>
       </w:r>
     </w:p>
     <w:p>

</xml_diff>